<commit_message>
added pds and documentation as docx
</commit_message>
<xml_diff>
--- a/bonprix-dokumentation.docx
+++ b/bonprix-dokumentation.docx
@@ -30,9 +30,64 @@
         <w:t xml:space="preserve"> Coding Challenge</w:t>
       </w:r>
     </w:p>
+    <w:p>
+      <w:r>
+        <w:t xml:space="preserve">Die nachfolgende Dokumentation führt durch meine abgegebenen Programme zur </w:t>
+      </w:r>
+      <w:proofErr w:type="spellStart"/>
+      <w:r>
+        <w:t>Bonprix</w:t>
+      </w:r>
+      <w:proofErr w:type="spellEnd"/>
+      <w:r>
+        <w:t xml:space="preserve"> Coding Challenge (</w:t>
+      </w:r>
+      <w:hyperlink r:id="rId8" w:history="1">
+        <w:r>
+          <w:rPr>
+            <w:rStyle w:val="Hyperlink"/>
+          </w:rPr>
+          <w:t>https://www.bonprix.de/corporate/karriere/coding-challenge/</w:t>
+        </w:r>
+      </w:hyperlink>
+      <w:r>
+        <w:t xml:space="preserve">). </w:t>
+      </w:r>
+      <w:r>
+        <w:t xml:space="preserve">Bei Fragen, Rückmeldungen oder Kommentaren bin ich erreichbar per Mail unter </w:t>
+      </w:r>
+      <w:hyperlink r:id="rId9" w:history="1">
+        <w:r>
+          <w:rPr>
+            <w:rStyle w:val="Hyperlink"/>
+          </w:rPr>
+          <w:t>mail@larissahaas.de</w:t>
+        </w:r>
+      </w:hyperlink>
+      <w:r>
+        <w:t xml:space="preserve"> oder unter allen genannten Kontakt-Wegen auf </w:t>
+      </w:r>
+      <w:hyperlink r:id="rId10" w:history="1">
+        <w:r>
+          <w:rPr>
+            <w:rStyle w:val="Hyperlink"/>
+          </w:rPr>
+          <w:t>www.larissahaas.de</w:t>
+        </w:r>
+      </w:hyperlink>
+      <w:r>
+        <w:t xml:space="preserve">. </w:t>
+      </w:r>
+    </w:p>
     <w:bookmarkStart w:id="0" w:name="_Toc7010765" w:displacedByCustomXml="next"/>
     <w:sdt>
       <w:sdtPr>
+        <w:rPr>
+          <w:rFonts w:asciiTheme="minorHAnsi" w:eastAsiaTheme="minorHAnsi" w:hAnsiTheme="minorHAnsi" w:cstheme="minorBidi"/>
+          <w:color w:val="auto"/>
+          <w:sz w:val="22"/>
+          <w:szCs w:val="22"/>
+        </w:rPr>
         <w:id w:val="-2070640826"/>
         <w:docPartObj>
           <w:docPartGallery w:val="Table of Contents"/>
@@ -41,12 +96,8 @@
       </w:sdtPr>
       <w:sdtEndPr>
         <w:rPr>
-          <w:rFonts w:asciiTheme="minorHAnsi" w:eastAsiaTheme="minorHAnsi" w:hAnsiTheme="minorHAnsi" w:cstheme="minorBidi"/>
           <w:b/>
           <w:bCs/>
-          <w:color w:val="auto"/>
-          <w:sz w:val="22"/>
-          <w:szCs w:val="22"/>
         </w:rPr>
       </w:sdtEndPr>
       <w:sdtContent>
@@ -825,7 +876,36 @@
       </w:r>
       <w:proofErr w:type="spellEnd"/>
       <w:r>
-        <w:t xml:space="preserve">-Repository hochgeladen, dort sind vor allem die </w:t>
+        <w:t>-Repository hochgeladen</w:t>
+      </w:r>
+      <w:r>
+        <w:t xml:space="preserve"> (</w:t>
+      </w:r>
+      <w:hyperlink r:id="rId11" w:history="1">
+        <w:r>
+          <w:rPr>
+            <w:rStyle w:val="Hyperlink"/>
+          </w:rPr>
+          <w:t>http://github.com/LarissaHa/bonprix</w:t>
+        </w:r>
+        <w:r>
+          <w:rPr>
+            <w:rStyle w:val="Hyperlink"/>
+          </w:rPr>
+          <w:t>-nlp</w:t>
+        </w:r>
+        <w:r>
+          <w:rPr>
+            <w:rStyle w:val="Hyperlink"/>
+          </w:rPr>
+          <w:t>.com</w:t>
+        </w:r>
+      </w:hyperlink>
+      <w:r>
+        <w:t>)</w:t>
+      </w:r>
+      <w:r>
+        <w:t xml:space="preserve">, dort sind vor allem die </w:t>
       </w:r>
       <w:proofErr w:type="spellStart"/>
       <w:r>
@@ -859,7 +939,7 @@
       <w:r>
         <w:t xml:space="preserve"> unter </w:t>
       </w:r>
-      <w:hyperlink r:id="rId8" w:history="1">
+      <w:hyperlink r:id="rId12" w:history="1">
         <w:r>
           <w:rPr>
             <w:rStyle w:val="Hyperlink"/>
@@ -868,7 +948,11 @@
         </w:r>
       </w:hyperlink>
       <w:r>
-        <w:t xml:space="preserve">, welches die Dateien für die Web-Anwendung enthält. Dieser Code kann geklont und lokal ausgeführt werden (mehr dazu unter </w:t>
+        <w:t xml:space="preserve">, welches die Dateien für die Web-Anwendung enthält. Dieser Code kann geklont und lokal ausgeführt werden (mehr </w:t>
+      </w:r>
+      <w:r>
+        <w:lastRenderedPageBreak/>
+        <w:t xml:space="preserve">dazu unter </w:t>
       </w:r>
       <w:r>
         <w:rPr>
@@ -923,7 +1007,7 @@
       </w:r>
     </w:p>
     <w:p>
-      <w:hyperlink r:id="rId9" w:history="1">
+      <w:hyperlink r:id="rId13" w:history="1">
         <w:r>
           <w:rPr>
             <w:rStyle w:val="Hyperlink"/>
@@ -938,7 +1022,6 @@
       </w:pPr>
       <w:bookmarkStart w:id="2" w:name="_Toc7010767"/>
       <w:r>
-        <w:lastRenderedPageBreak/>
         <w:t>NLP Klassifizierung</w:t>
       </w:r>
       <w:bookmarkEnd w:id="2"/>
@@ -979,7 +1062,26 @@
       </w:r>
       <w:proofErr w:type="spellEnd"/>
       <w:r>
-        <w:t xml:space="preserve">-Repository zu finden. </w:t>
+        <w:t xml:space="preserve">-Repository </w:t>
+      </w:r>
+      <w:r>
+        <w:t>(</w:t>
+      </w:r>
+      <w:hyperlink r:id="rId14" w:history="1">
+        <w:r>
+          <w:rPr>
+            <w:rStyle w:val="Hyperlink"/>
+          </w:rPr>
+          <w:t>http://github.com/LarissaHa/bonprix.com</w:t>
+        </w:r>
+      </w:hyperlink>
+      <w:bookmarkStart w:id="3" w:name="_GoBack"/>
+      <w:bookmarkEnd w:id="3"/>
+      <w:r>
+        <w:t>) z</w:t>
+      </w:r>
+      <w:r>
+        <w:t xml:space="preserve">u finden. </w:t>
       </w:r>
     </w:p>
     <w:p>
@@ -1027,11 +1129,11 @@
       <w:pPr>
         <w:pStyle w:val="berschrift1"/>
       </w:pPr>
-      <w:bookmarkStart w:id="3" w:name="_Toc7010768"/>
+      <w:bookmarkStart w:id="4" w:name="_Toc7010768"/>
       <w:r>
         <w:t>Web-Anwendung</w:t>
       </w:r>
-      <w:bookmarkEnd w:id="3"/>
+      <w:bookmarkEnd w:id="4"/>
     </w:p>
     <w:p>
       <w:r>
@@ -1072,8 +1174,6 @@
       <w:r>
         <w:t>bonprix</w:t>
       </w:r>
-      <w:bookmarkStart w:id="4" w:name="_GoBack"/>
-      <w:bookmarkEnd w:id="4"/>
       <w:proofErr w:type="spellEnd"/>
       <w:r>
         <w:t>“-„</w:t>
@@ -1133,24 +1233,71 @@
         <w:rPr>
           <w:u w:val="single"/>
         </w:rPr>
+        <w:instrText xml:space="preserve"> \* MERGEFORMAT </w:instrText>
       </w:r>
       <w:r>
         <w:rPr>
           <w:u w:val="single"/>
         </w:rPr>
+      </w:r>
+      <w:r>
+        <w:rPr>
+          <w:u w:val="single"/>
+        </w:rPr>
+        <w:fldChar w:fldCharType="separate"/>
+      </w:r>
+      <w:r>
+        <w:rPr>
+          <w:u w:val="single"/>
+        </w:rPr>
+        <w:t>Manuelle Installation</w:t>
+      </w:r>
+      <w:r>
+        <w:rPr>
+          <w:u w:val="single"/>
+        </w:rPr>
+        <w:fldChar w:fldCharType="end"/>
+      </w:r>
+      <w:r>
+        <w:t xml:space="preserve"> </w:t>
+      </w:r>
+      <w:r>
+        <w:t xml:space="preserve">oder </w:t>
+      </w:r>
+      <w:r>
+        <w:rPr>
+          <w:u w:val="single"/>
+        </w:rPr>
+        <w:fldChar w:fldCharType="begin"/>
+      </w:r>
+      <w:r>
+        <w:rPr>
+          <w:u w:val="single"/>
+        </w:rPr>
+        <w:instrText xml:space="preserve"> REF _Ref7010145 \h </w:instrText>
+      </w:r>
+      <w:r>
+        <w:rPr>
+          <w:u w:val="single"/>
+        </w:rPr>
         <w:instrText xml:space="preserve"> \* MERGEFORMAT </w:instrText>
       </w:r>
       <w:r>
         <w:rPr>
           <w:u w:val="single"/>
         </w:rPr>
+      </w:r>
+      <w:r>
+        <w:rPr>
+          <w:u w:val="single"/>
+        </w:rPr>
         <w:fldChar w:fldCharType="separate"/>
       </w:r>
       <w:r>
         <w:rPr>
           <w:u w:val="single"/>
         </w:rPr>
-        <w:t>Manuelle Installation</w:t>
+        <w:t>Installation mit Docker</w:t>
       </w:r>
       <w:r>
         <w:rPr>
@@ -1159,53 +1306,6 @@
         <w:fldChar w:fldCharType="end"/>
       </w:r>
       <w:r>
-        <w:t xml:space="preserve"> </w:t>
-      </w:r>
-      <w:r>
-        <w:t xml:space="preserve">oder </w:t>
-      </w:r>
-      <w:r>
-        <w:rPr>
-          <w:u w:val="single"/>
-        </w:rPr>
-        <w:fldChar w:fldCharType="begin"/>
-      </w:r>
-      <w:r>
-        <w:rPr>
-          <w:u w:val="single"/>
-        </w:rPr>
-        <w:instrText xml:space="preserve"> REF _Ref7010145 \h </w:instrText>
-      </w:r>
-      <w:r>
-        <w:rPr>
-          <w:u w:val="single"/>
-        </w:rPr>
-      </w:r>
-      <w:r>
-        <w:rPr>
-          <w:u w:val="single"/>
-        </w:rPr>
-        <w:instrText xml:space="preserve"> \* MERGEFORMAT </w:instrText>
-      </w:r>
-      <w:r>
-        <w:rPr>
-          <w:u w:val="single"/>
-        </w:rPr>
-        <w:fldChar w:fldCharType="separate"/>
-      </w:r>
-      <w:r>
-        <w:rPr>
-          <w:u w:val="single"/>
-        </w:rPr>
-        <w:t>Installation mit Docker</w:t>
-      </w:r>
-      <w:r>
-        <w:rPr>
-          <w:u w:val="single"/>
-        </w:rPr>
-        <w:fldChar w:fldCharType="end"/>
-      </w:r>
-      <w:r>
         <w:t xml:space="preserve">. Außerdem ist die Anwendung aus dem Repository </w:t>
       </w:r>
       <w:r>
@@ -1217,16 +1317,11 @@
       </w:r>
       <w:proofErr w:type="spellEnd"/>
       <w:r>
-        <w:t xml:space="preserve"> </w:t>
-      </w:r>
-      <w:proofErr w:type="spellStart"/>
-      <w:r>
-        <w:t>einsehbar:</w:t>
-      </w:r>
-      <w:proofErr w:type="spellEnd"/>
-    </w:p>
-    <w:p>
-      <w:hyperlink r:id="rId10" w:history="1">
+        <w:t xml:space="preserve"> einsehbar:</w:t>
+      </w:r>
+    </w:p>
+    <w:p>
+      <w:hyperlink r:id="rId15" w:history="1">
         <w:r>
           <w:rPr>
             <w:rStyle w:val="Hyperlink"/>
@@ -1240,19 +1335,11 @@
     </w:p>
     <w:p>
       <w:r>
-        <w:t>Die Seite wurde in Windows geschrieben und unter Windows getestet. Die folgenden Anweisungen beziehen sich auf eine Nutzung unter Windows.</w:t>
-      </w:r>
-      <w:r>
-        <w:t xml:space="preserve"> Ein gutes Tutorial, das einen Umgang mit Django unter allen Betriebssystemen erklärt, bieten </w:t>
-      </w:r>
-      <w:proofErr w:type="spellStart"/>
-      <w:r>
-        <w:t>Django-Girls:</w:t>
-      </w:r>
-      <w:proofErr w:type="spellEnd"/>
-    </w:p>
-    <w:p>
-      <w:hyperlink r:id="rId11" w:history="1">
+        <w:t>Die Seite wurde in Windows geschrieben und unter Windows getestet. Die folgenden Anweisungen beziehen sich auf eine Nutzung unter Windows. Ein gutes Tutorial, das einen Umgang mit Django unter allen Betriebssystemen erklärt, bieten Django-Girls:</w:t>
+      </w:r>
+    </w:p>
+    <w:p>
+      <w:hyperlink r:id="rId16" w:history="1">
         <w:r>
           <w:rPr>
             <w:rStyle w:val="Hyperlink"/>
@@ -1365,7 +1452,11 @@
       </w:r>
       <w:proofErr w:type="gramEnd"/>
       <w:r>
-        <w:t xml:space="preserve">, in dem sich die manage.py befindet, also der obersten Ebene in der Dateistruktur. Der Zusatz </w:t>
+        <w:t xml:space="preserve">, in dem sich die manage.py befindet, also der obersten Ebene in der </w:t>
+      </w:r>
+      <w:r>
+        <w:lastRenderedPageBreak/>
+        <w:t xml:space="preserve">Dateistruktur. Der Zusatz </w:t>
       </w:r>
       <w:proofErr w:type="spellStart"/>
       <w:r>
@@ -1376,19 +1467,7 @@
       </w:r>
       <w:proofErr w:type="spellEnd"/>
       <w:r>
-        <w:t xml:space="preserve"> ist wichtig, da sich die Seite nicht mehr im Entwicklungsmodus befindet und somit aus Sicherheitsgründen die</w:t>
-      </w:r>
-      <w:r>
-        <w:t xml:space="preserve"> statischen Dateien nicht </w:t>
-      </w:r>
-      <w:r>
-        <w:t xml:space="preserve">mehr </w:t>
-      </w:r>
-      <w:r>
-        <w:t>geladen werden</w:t>
-      </w:r>
-      <w:r>
-        <w:t xml:space="preserve">. Die Seite ist nun unter </w:t>
+        <w:t xml:space="preserve"> ist wichtig, da sich die Seite nicht mehr im Entwicklungsmodus befindet und somit aus Sicherheitsgründen die statischen Dateien nicht mehr geladen werden. Die Seite ist nun unter </w:t>
       </w:r>
       <w:r>
         <w:rPr>
@@ -1407,7 +1486,6 @@
       <w:bookmarkStart w:id="9" w:name="_Ref7010145"/>
       <w:bookmarkStart w:id="10" w:name="_Toc7010771"/>
       <w:r>
-        <w:lastRenderedPageBreak/>
         <w:t>Installation mit Docker</w:t>
       </w:r>
       <w:bookmarkEnd w:id="9"/>
@@ -1557,7 +1635,7 @@
       </w:r>
     </w:p>
     <w:p>
-      <w:hyperlink r:id="rId12" w:history="1">
+      <w:hyperlink r:id="rId17" w:history="1">
         <w:r>
           <w:rPr>
             <w:rStyle w:val="Hyperlink"/>
@@ -1585,10 +1663,7 @@
       </w:pPr>
       <w:bookmarkStart w:id="12" w:name="_Toc7010773"/>
       <w:r>
-        <w:t>F</w:t>
-      </w:r>
-      <w:r>
-        <w:t>unktionen</w:t>
+        <w:t>Funktionen</w:t>
       </w:r>
       <w:bookmarkEnd w:id="12"/>
     </w:p>
@@ -1683,8 +1758,151 @@
         <w:t xml:space="preserve"> zu den Topics analysiert werden, also nicht nur „Wird über die Passform geschrieben?“, sondern auch „Wurde die Passform positiv oder negativ bewertet?“. Einen Ansatz für diese Funktion wurde mit dem „gefilterten“ Sternendurchschnitt bereits eingeführt. </w:t>
       </w:r>
     </w:p>
+    <w:p>
+      <w:pPr>
+        <w:pStyle w:val="berschrift1"/>
+      </w:pPr>
+      <w:r>
+        <w:lastRenderedPageBreak/>
+        <w:t>Über mich</w:t>
+      </w:r>
+    </w:p>
+    <w:p>
+      <w:r>
+        <w:rPr>
+          <w:noProof/>
+        </w:rPr>
+        <w:drawing>
+          <wp:anchor distT="0" distB="0" distL="114300" distR="114300" simplePos="0" relativeHeight="251658240" behindDoc="0" locked="0" layoutInCell="1" allowOverlap="1">
+            <wp:simplePos x="0" y="0"/>
+            <wp:positionH relativeFrom="column">
+              <wp:posOffset>-635</wp:posOffset>
+            </wp:positionH>
+            <wp:positionV relativeFrom="paragraph">
+              <wp:posOffset>3175</wp:posOffset>
+            </wp:positionV>
+            <wp:extent cx="2143125" cy="2143125"/>
+            <wp:effectExtent l="0" t="0" r="0" b="0"/>
+            <wp:wrapSquare wrapText="bothSides"/>
+            <wp:docPr id="2" name="Grafik 2"/>
+            <wp:cNvGraphicFramePr>
+              <a:graphicFrameLocks xmlns:a="http://schemas.openxmlformats.org/drawingml/2006/main" noChangeAspect="1"/>
+            </wp:cNvGraphicFramePr>
+            <a:graphic xmlns:a="http://schemas.openxmlformats.org/drawingml/2006/main">
+              <a:graphicData uri="http://schemas.openxmlformats.org/drawingml/2006/picture">
+                <pic:pic xmlns:pic="http://schemas.openxmlformats.org/drawingml/2006/picture">
+                  <pic:nvPicPr>
+                    <pic:cNvPr id="2" name="profil_quad.JPG"/>
+                    <pic:cNvPicPr/>
+                  </pic:nvPicPr>
+                  <pic:blipFill>
+                    <a:blip r:embed="rId18" cstate="print">
+                      <a:extLst>
+                        <a:ext uri="{28A0092B-C50C-407E-A947-70E740481C1C}">
+                          <a14:useLocalDpi xmlns:a14="http://schemas.microsoft.com/office/drawing/2010/main" val="0"/>
+                        </a:ext>
+                      </a:extLst>
+                    </a:blip>
+                    <a:stretch>
+                      <a:fillRect/>
+                    </a:stretch>
+                  </pic:blipFill>
+                  <pic:spPr>
+                    <a:xfrm>
+                      <a:off x="0" y="0"/>
+                      <a:ext cx="2143125" cy="2143125"/>
+                    </a:xfrm>
+                    <a:prstGeom prst="rect">
+                      <a:avLst/>
+                    </a:prstGeom>
+                  </pic:spPr>
+                </pic:pic>
+              </a:graphicData>
+            </a:graphic>
+            <wp14:sizeRelH relativeFrom="page">
+              <wp14:pctWidth>0</wp14:pctWidth>
+            </wp14:sizeRelH>
+            <wp14:sizeRelV relativeFrom="page">
+              <wp14:pctHeight>0</wp14:pctHeight>
+            </wp14:sizeRelV>
+          </wp:anchor>
+        </w:drawing>
+      </w:r>
+      <w:r>
+        <w:t xml:space="preserve">Nach der technischen Erklärung ein paar kurze Worte über mich: Ich studiere im Moment im 5. Semester im Mannheim Master in Data Science und schreibe gerade an meiner Master-Thesis. Vor dem Master habe ich meinen Bachelor in Politikwissenschaften (mit </w:t>
+      </w:r>
+      <w:proofErr w:type="spellStart"/>
+      <w:r>
+        <w:t>Beifach</w:t>
+      </w:r>
+      <w:proofErr w:type="spellEnd"/>
+      <w:r>
+        <w:t xml:space="preserve"> Medien- und Kommunikationswissenschaften) gemacht und habe mich dann durch den Spaß an der Statistik immer mehr für Informatik interessiert. In meiner Freizeit spiele ich Hockey, schreibe Geschichten und bastle Webseiten für Freunde und Familie. </w:t>
+      </w:r>
+    </w:p>
+    <w:p/>
+    <w:p>
+      <w:pPr>
+        <w:pStyle w:val="berschrift2"/>
+      </w:pPr>
+      <w:r>
+        <w:t>Nachweis Immatrikulationsbescheinigung</w:t>
+      </w:r>
+    </w:p>
+    <w:p/>
+    <w:p>
+      <w:pPr>
+        <w:jc w:val="center"/>
+      </w:pPr>
+      <w:r>
+        <w:rPr>
+          <w:noProof/>
+        </w:rPr>
+        <w:drawing>
+          <wp:inline distT="0" distB="0" distL="0" distR="0">
+            <wp:extent cx="3667757" cy="2652169"/>
+            <wp:effectExtent l="0" t="0" r="0" b="0"/>
+            <wp:docPr id="1" name="Grafik 1"/>
+            <wp:cNvGraphicFramePr>
+              <a:graphicFrameLocks xmlns:a="http://schemas.openxmlformats.org/drawingml/2006/main" noChangeAspect="1"/>
+            </wp:cNvGraphicFramePr>
+            <a:graphic xmlns:a="http://schemas.openxmlformats.org/drawingml/2006/main">
+              <a:graphicData uri="http://schemas.openxmlformats.org/drawingml/2006/picture">
+                <pic:pic xmlns:pic="http://schemas.openxmlformats.org/drawingml/2006/picture">
+                  <pic:nvPicPr>
+                    <pic:cNvPr id="1" name="Immatrikulationsbescheinigung.jpeg"/>
+                    <pic:cNvPicPr/>
+                  </pic:nvPicPr>
+                  <pic:blipFill>
+                    <a:blip r:embed="rId19" cstate="print">
+                      <a:extLst>
+                        <a:ext uri="{28A0092B-C50C-407E-A947-70E740481C1C}">
+                          <a14:useLocalDpi xmlns:a14="http://schemas.microsoft.com/office/drawing/2010/main" val="0"/>
+                        </a:ext>
+                      </a:extLst>
+                    </a:blip>
+                    <a:stretch>
+                      <a:fillRect/>
+                    </a:stretch>
+                  </pic:blipFill>
+                  <pic:spPr>
+                    <a:xfrm>
+                      <a:off x="0" y="0"/>
+                      <a:ext cx="3672131" cy="2655332"/>
+                    </a:xfrm>
+                    <a:prstGeom prst="rect">
+                      <a:avLst/>
+                    </a:prstGeom>
+                  </pic:spPr>
+                </pic:pic>
+              </a:graphicData>
+            </a:graphic>
+          </wp:inline>
+        </w:drawing>
+      </w:r>
+    </w:p>
     <w:sectPr>
-      <w:headerReference w:type="default" r:id="rId13"/>
+      <w:headerReference w:type="default" r:id="rId20"/>
       <w:pgSz w:w="11906" w:h="16838"/>
       <w:pgMar w:top="1417" w:right="1417" w:bottom="1134" w:left="1417" w:header="708" w:footer="708" w:gutter="0"/>
       <w:cols w:space="708"/>
@@ -2139,7 +2357,7 @@
     <w:lsdException w:name="Table Web 2" w:semiHidden="1" w:unhideWhenUsed="1"/>
     <w:lsdException w:name="Table Web 3" w:semiHidden="1" w:unhideWhenUsed="1"/>
     <w:lsdException w:name="Balloon Text" w:semiHidden="1" w:unhideWhenUsed="1"/>
-    <w:lsdException w:name="Table Grid" w:semiHidden="1" w:uiPriority="59" w:unhideWhenUsed="1"/>
+    <w:lsdException w:name="Table Grid" w:uiPriority="59"/>
     <w:lsdException w:name="Table Theme" w:semiHidden="1" w:unhideWhenUsed="1"/>
     <w:lsdException w:name="Placeholder Text" w:semiHidden="1"/>
     <w:lsdException w:name="No Spacing" w:uiPriority="1" w:qFormat="1"/>
@@ -2934,7 +3152,7 @@
 </file>
 
 <file path=customXml/itemProps1.xml><?xml version="1.0" encoding="utf-8"?>
-<ds:datastoreItem xmlns:ds="http://schemas.openxmlformats.org/officeDocument/2006/customXml" ds:itemID="{09671A28-14FE-44A5-A8F1-A210D34F8145}">
+<ds:datastoreItem xmlns:ds="http://schemas.openxmlformats.org/officeDocument/2006/customXml" ds:itemID="{DEF859EE-AE09-4B0C-B023-6324A4B68C44}">
   <ds:schemaRefs>
     <ds:schemaRef ds:uri="http://schemas.openxmlformats.org/officeDocument/2006/bibliography"/>
   </ds:schemaRefs>

</xml_diff>